<commit_message>
ALT_02 Modificação no Diagrama de Use Case e nas suas Especificações (Parcial)
</commit_message>
<xml_diff>
--- a/03. Modelo de Use Case/Modelo de Use Case.docx
+++ b/03. Modelo de Use Case/Modelo de Use Case.docx
@@ -1,19 +1,27 @@
 
 <file path=word/document.xml><?xml version="1.0" encoding="utf-8"?>
-<w:document xmlns:wpc="http://schemas.microsoft.com/office/word/2010/wordprocessingCanvas" xmlns:mc="http://schemas.openxmlformats.org/markup-compatibility/2006" xmlns:o="urn:schemas-microsoft-com:office:office" xmlns:r="http://schemas.openxmlformats.org/officeDocument/2006/relationships" xmlns:m="http://schemas.openxmlformats.org/officeDocument/2006/math" xmlns:v="urn:schemas-microsoft-com:vml" xmlns:wp14="http://schemas.microsoft.com/office/word/2010/wordprocessingDrawing" xmlns:wp="http://schemas.openxmlformats.org/drawingml/2006/wordprocessingDrawing" xmlns:w10="urn:schemas-microsoft-com:office:word" xmlns:w="http://schemas.openxmlformats.org/wordprocessingml/2006/main" xmlns:w14="http://schemas.microsoft.com/office/word/2010/wordml" xmlns:w15="http://schemas.microsoft.com/office/word/2012/wordml" xmlns:wpg="http://schemas.microsoft.com/office/word/2010/wordprocessingGroup" xmlns:wpi="http://schemas.microsoft.com/office/word/2010/wordprocessingInk" xmlns:wne="http://schemas.microsoft.com/office/word/2006/wordml" xmlns:wps="http://schemas.microsoft.com/office/word/2010/wordprocessingShape" mc:Ignorable="w14 w15 wp14">
+<w:document xmlns:wpc="http://schemas.microsoft.com/office/word/2010/wordprocessingCanvas" xmlns:cx="http://schemas.microsoft.com/office/drawing/2014/chartex" xmlns:cx1="http://schemas.microsoft.com/office/drawing/2015/9/8/chartex" xmlns:cx2="http://schemas.microsoft.com/office/drawing/2015/10/21/chartex" xmlns:cx3="http://schemas.microsoft.com/office/drawing/2016/5/9/chartex" xmlns:cx4="http://schemas.microsoft.com/office/drawing/2016/5/10/chartex" xmlns:cx5="http://schemas.microsoft.com/office/drawing/2016/5/11/chartex" xmlns:cx6="http://schemas.microsoft.com/office/drawing/2016/5/12/chartex" xmlns:cx7="http://schemas.microsoft.com/office/drawing/2016/5/13/chartex" xmlns:cx8="http://schemas.microsoft.com/office/drawing/2016/5/14/chartex" xmlns:mc="http://schemas.openxmlformats.org/markup-compatibility/2006" xmlns:aink="http://schemas.microsoft.com/office/drawing/2016/ink" xmlns:am3d="http://schemas.microsoft.com/office/drawing/2017/model3d" xmlns:o="urn:schemas-microsoft-com:office:office" xmlns:r="http://schemas.openxmlformats.org/officeDocument/2006/relationships" xmlns:m="http://schemas.openxmlformats.org/officeDocument/2006/math" xmlns:v="urn:schemas-microsoft-com:vml" xmlns:wp14="http://schemas.microsoft.com/office/word/2010/wordprocessingDrawing" xmlns:wp="http://schemas.openxmlformats.org/drawingml/2006/wordprocessingDrawing" xmlns:w10="urn:schemas-microsoft-com:office:word" xmlns:w="http://schemas.openxmlformats.org/wordprocessingml/2006/main" xmlns:w14="http://schemas.microsoft.com/office/word/2010/wordml" xmlns:w15="http://schemas.microsoft.com/office/word/2012/wordml" xmlns:w16cid="http://schemas.microsoft.com/office/word/2016/wordml/cid" xmlns:w16se="http://schemas.microsoft.com/office/word/2015/wordml/symex" xmlns:wpg="http://schemas.microsoft.com/office/word/2010/wordprocessingGroup" xmlns:wpi="http://schemas.microsoft.com/office/word/2010/wordprocessingInk" xmlns:wne="http://schemas.microsoft.com/office/word/2006/wordml" xmlns:wps="http://schemas.microsoft.com/office/word/2010/wordprocessingShape" mc:Ignorable="w14 w15 w16se w16cid wp14">
   <w:body>
     <w:p>
       <w:bookmarkStart w:id="0" w:name="_GoBack"/>
+      <w:bookmarkEnd w:id="0"/>
       <w:r>
         <w:rPr>
           <w:noProof/>
-          <w:lang w:eastAsia="pt-BR"/>
         </w:rPr>
         <w:drawing>
-          <wp:inline distT="0" distB="0" distL="0" distR="0">
-            <wp:extent cx="6093725" cy="6035682"/>
-            <wp:effectExtent l="114300" t="114300" r="116840" b="136525"/>
-            <wp:docPr id="5" name="Imagem 5"/>
+          <wp:anchor distT="0" distB="0" distL="114300" distR="114300" simplePos="0" relativeHeight="251658240" behindDoc="0" locked="0" layoutInCell="1" allowOverlap="1">
+            <wp:simplePos x="0" y="0"/>
+            <wp:positionH relativeFrom="margin">
+              <wp:align>center</wp:align>
+            </wp:positionH>
+            <wp:positionV relativeFrom="paragraph">
+              <wp:posOffset>-158115</wp:posOffset>
+            </wp:positionV>
+            <wp:extent cx="6461760" cy="8973031"/>
+            <wp:effectExtent l="0" t="0" r="0" b="0"/>
+            <wp:wrapNone/>
+            <wp:docPr id="2" name="Imagem 2" descr="Uma imagem contendo texto, mapa&#10;&#10;Descrição gerada com muito alta confiança"/>
             <wp:cNvGraphicFramePr>
               <a:graphicFrameLocks xmlns:a="http://schemas.openxmlformats.org/drawingml/2006/main" noChangeAspect="1"/>
             </wp:cNvGraphicFramePr>
@@ -21,10 +29,10 @@
               <a:graphicData uri="http://schemas.openxmlformats.org/drawingml/2006/picture">
                 <pic:pic xmlns:pic="http://schemas.openxmlformats.org/drawingml/2006/picture">
                   <pic:nvPicPr>
-                    <pic:cNvPr id="5" name="03. Modelo de Use Case.png"/>
+                    <pic:cNvPr id="2" name="Diagrama de Use Case-1.jpg"/>
                     <pic:cNvPicPr/>
                   </pic:nvPicPr>
-                  <pic:blipFill>
+                  <pic:blipFill rotWithShape="1">
                     <a:blip r:embed="rId7">
                       <a:extLst>
                         <a:ext uri="{28A0092B-C50C-407E-A947-70E740481C1C}">
@@ -32,56 +40,38 @@
                         </a:ext>
                       </a:extLst>
                     </a:blip>
-                    <a:stretch>
-                      <a:fillRect/>
-                    </a:stretch>
+                    <a:srcRect l="6258" t="5841" r="6123" b="8121"/>
+                    <a:stretch/>
                   </pic:blipFill>
-                  <pic:spPr>
+                  <pic:spPr bwMode="auto">
                     <a:xfrm>
                       <a:off x="0" y="0"/>
-                      <a:ext cx="6097981" cy="6039898"/>
+                      <a:ext cx="6461760" cy="8973031"/>
                     </a:xfrm>
                     <a:prstGeom prst="rect">
                       <a:avLst/>
                     </a:prstGeom>
-                    <a:solidFill>
-                      <a:srgbClr val="FFFFFF">
-                        <a:shade val="85000"/>
-                      </a:srgbClr>
-                    </a:solidFill>
-                    <a:ln w="88900" cap="sq">
-                      <a:solidFill>
-                        <a:srgbClr val="FFFFFF"/>
-                      </a:solidFill>
-                      <a:miter lim="800000"/>
+                    <a:ln>
+                      <a:noFill/>
                     </a:ln>
-                    <a:effectLst>
-                      <a:outerShdw blurRad="55000" dist="18000" dir="5400000" algn="tl" rotWithShape="0">
-                        <a:srgbClr val="000000">
-                          <a:alpha val="40000"/>
-                        </a:srgbClr>
-                      </a:outerShdw>
-                    </a:effectLst>
-                    <a:scene3d>
-                      <a:camera prst="orthographicFront"/>
-                      <a:lightRig rig="twoPt" dir="t">
-                        <a:rot lat="0" lon="0" rev="7200000"/>
-                      </a:lightRig>
-                    </a:scene3d>
-                    <a:sp3d>
-                      <a:bevelT w="25400" h="19050"/>
-                      <a:contourClr>
-                        <a:srgbClr val="FFFFFF"/>
-                      </a:contourClr>
-                    </a:sp3d>
+                    <a:extLst>
+                      <a:ext uri="{53640926-AAD7-44D8-BBD7-CCE9431645EC}">
+                        <a14:shadowObscured xmlns:a14="http://schemas.microsoft.com/office/drawing/2010/main"/>
+                      </a:ext>
+                    </a:extLst>
                   </pic:spPr>
                 </pic:pic>
               </a:graphicData>
             </a:graphic>
-          </wp:inline>
+            <wp14:sizeRelH relativeFrom="page">
+              <wp14:pctWidth>0</wp14:pctWidth>
+            </wp14:sizeRelH>
+            <wp14:sizeRelV relativeFrom="page">
+              <wp14:pctHeight>0</wp14:pctHeight>
+            </wp14:sizeRelV>
+          </wp:anchor>
         </w:drawing>
       </w:r>
-      <w:bookmarkEnd w:id="0"/>
     </w:p>
     <w:sectPr>
       <w:headerReference w:type="default" r:id="rId8"/>
@@ -95,7 +85,7 @@
 </file>
 
 <file path=word/endnotes.xml><?xml version="1.0" encoding="utf-8"?>
-<w:endnotes xmlns:wpc="http://schemas.microsoft.com/office/word/2010/wordprocessingCanvas" xmlns:mc="http://schemas.openxmlformats.org/markup-compatibility/2006" xmlns:o="urn:schemas-microsoft-com:office:office" xmlns:r="http://schemas.openxmlformats.org/officeDocument/2006/relationships" xmlns:m="http://schemas.openxmlformats.org/officeDocument/2006/math" xmlns:v="urn:schemas-microsoft-com:vml" xmlns:wp14="http://schemas.microsoft.com/office/word/2010/wordprocessingDrawing" xmlns:wp="http://schemas.openxmlformats.org/drawingml/2006/wordprocessingDrawing" xmlns:w10="urn:schemas-microsoft-com:office:word" xmlns:w="http://schemas.openxmlformats.org/wordprocessingml/2006/main" xmlns:w14="http://schemas.microsoft.com/office/word/2010/wordml" xmlns:w15="http://schemas.microsoft.com/office/word/2012/wordml" xmlns:wpg="http://schemas.microsoft.com/office/word/2010/wordprocessingGroup" xmlns:wpi="http://schemas.microsoft.com/office/word/2010/wordprocessingInk" xmlns:wne="http://schemas.microsoft.com/office/word/2006/wordml" xmlns:wps="http://schemas.microsoft.com/office/word/2010/wordprocessingShape" mc:Ignorable="w14 w15 wp14">
+<w:endnotes xmlns:wpc="http://schemas.microsoft.com/office/word/2010/wordprocessingCanvas" xmlns:cx="http://schemas.microsoft.com/office/drawing/2014/chartex" xmlns:cx1="http://schemas.microsoft.com/office/drawing/2015/9/8/chartex" xmlns:cx2="http://schemas.microsoft.com/office/drawing/2015/10/21/chartex" xmlns:cx3="http://schemas.microsoft.com/office/drawing/2016/5/9/chartex" xmlns:cx4="http://schemas.microsoft.com/office/drawing/2016/5/10/chartex" xmlns:cx5="http://schemas.microsoft.com/office/drawing/2016/5/11/chartex" xmlns:cx6="http://schemas.microsoft.com/office/drawing/2016/5/12/chartex" xmlns:cx7="http://schemas.microsoft.com/office/drawing/2016/5/13/chartex" xmlns:cx8="http://schemas.microsoft.com/office/drawing/2016/5/14/chartex" xmlns:mc="http://schemas.openxmlformats.org/markup-compatibility/2006" xmlns:aink="http://schemas.microsoft.com/office/drawing/2016/ink" xmlns:am3d="http://schemas.microsoft.com/office/drawing/2017/model3d" xmlns:o="urn:schemas-microsoft-com:office:office" xmlns:r="http://schemas.openxmlformats.org/officeDocument/2006/relationships" xmlns:m="http://schemas.openxmlformats.org/officeDocument/2006/math" xmlns:v="urn:schemas-microsoft-com:vml" xmlns:wp14="http://schemas.microsoft.com/office/word/2010/wordprocessingDrawing" xmlns:wp="http://schemas.openxmlformats.org/drawingml/2006/wordprocessingDrawing" xmlns:w10="urn:schemas-microsoft-com:office:word" xmlns:w="http://schemas.openxmlformats.org/wordprocessingml/2006/main" xmlns:w14="http://schemas.microsoft.com/office/word/2010/wordml" xmlns:w15="http://schemas.microsoft.com/office/word/2012/wordml" xmlns:w16cid="http://schemas.microsoft.com/office/word/2016/wordml/cid" xmlns:w16se="http://schemas.microsoft.com/office/word/2015/wordml/symex" xmlns:wpg="http://schemas.microsoft.com/office/word/2010/wordprocessingGroup" xmlns:wpi="http://schemas.microsoft.com/office/word/2010/wordprocessingInk" xmlns:wne="http://schemas.microsoft.com/office/word/2006/wordml" xmlns:wps="http://schemas.microsoft.com/office/word/2010/wordprocessingShape" mc:Ignorable="w14 w15 w16se w16cid wp14">
   <w:endnote w:type="separator" w:id="-1">
     <w:p>
       <w:pPr>
@@ -120,7 +110,7 @@
 </file>
 
 <file path=word/footnotes.xml><?xml version="1.0" encoding="utf-8"?>
-<w:footnotes xmlns:wpc="http://schemas.microsoft.com/office/word/2010/wordprocessingCanvas" xmlns:mc="http://schemas.openxmlformats.org/markup-compatibility/2006" xmlns:o="urn:schemas-microsoft-com:office:office" xmlns:r="http://schemas.openxmlformats.org/officeDocument/2006/relationships" xmlns:m="http://schemas.openxmlformats.org/officeDocument/2006/math" xmlns:v="urn:schemas-microsoft-com:vml" xmlns:wp14="http://schemas.microsoft.com/office/word/2010/wordprocessingDrawing" xmlns:wp="http://schemas.openxmlformats.org/drawingml/2006/wordprocessingDrawing" xmlns:w10="urn:schemas-microsoft-com:office:word" xmlns:w="http://schemas.openxmlformats.org/wordprocessingml/2006/main" xmlns:w14="http://schemas.microsoft.com/office/word/2010/wordml" xmlns:w15="http://schemas.microsoft.com/office/word/2012/wordml" xmlns:wpg="http://schemas.microsoft.com/office/word/2010/wordprocessingGroup" xmlns:wpi="http://schemas.microsoft.com/office/word/2010/wordprocessingInk" xmlns:wne="http://schemas.microsoft.com/office/word/2006/wordml" xmlns:wps="http://schemas.microsoft.com/office/word/2010/wordprocessingShape" mc:Ignorable="w14 w15 wp14">
+<w:footnotes xmlns:wpc="http://schemas.microsoft.com/office/word/2010/wordprocessingCanvas" xmlns:cx="http://schemas.microsoft.com/office/drawing/2014/chartex" xmlns:cx1="http://schemas.microsoft.com/office/drawing/2015/9/8/chartex" xmlns:cx2="http://schemas.microsoft.com/office/drawing/2015/10/21/chartex" xmlns:cx3="http://schemas.microsoft.com/office/drawing/2016/5/9/chartex" xmlns:cx4="http://schemas.microsoft.com/office/drawing/2016/5/10/chartex" xmlns:cx5="http://schemas.microsoft.com/office/drawing/2016/5/11/chartex" xmlns:cx6="http://schemas.microsoft.com/office/drawing/2016/5/12/chartex" xmlns:cx7="http://schemas.microsoft.com/office/drawing/2016/5/13/chartex" xmlns:cx8="http://schemas.microsoft.com/office/drawing/2016/5/14/chartex" xmlns:mc="http://schemas.openxmlformats.org/markup-compatibility/2006" xmlns:aink="http://schemas.microsoft.com/office/drawing/2016/ink" xmlns:am3d="http://schemas.microsoft.com/office/drawing/2017/model3d" xmlns:o="urn:schemas-microsoft-com:office:office" xmlns:r="http://schemas.openxmlformats.org/officeDocument/2006/relationships" xmlns:m="http://schemas.openxmlformats.org/officeDocument/2006/math" xmlns:v="urn:schemas-microsoft-com:vml" xmlns:wp14="http://schemas.microsoft.com/office/word/2010/wordprocessingDrawing" xmlns:wp="http://schemas.openxmlformats.org/drawingml/2006/wordprocessingDrawing" xmlns:w10="urn:schemas-microsoft-com:office:word" xmlns:w="http://schemas.openxmlformats.org/wordprocessingml/2006/main" xmlns:w14="http://schemas.microsoft.com/office/word/2010/wordml" xmlns:w15="http://schemas.microsoft.com/office/word/2012/wordml" xmlns:w16cid="http://schemas.microsoft.com/office/word/2016/wordml/cid" xmlns:w16se="http://schemas.microsoft.com/office/word/2015/wordml/symex" xmlns:wpg="http://schemas.microsoft.com/office/word/2010/wordprocessingGroup" xmlns:wpi="http://schemas.microsoft.com/office/word/2010/wordprocessingInk" xmlns:wne="http://schemas.microsoft.com/office/word/2006/wordml" xmlns:wps="http://schemas.microsoft.com/office/word/2010/wordprocessingShape" mc:Ignorable="w14 w15 w16se w16cid wp14">
   <w:footnote w:type="separator" w:id="-1">
     <w:p>
       <w:pPr>
@@ -145,7 +135,7 @@
 </file>
 
 <file path=word/header1.xml><?xml version="1.0" encoding="utf-8"?>
-<w:hdr xmlns:wpc="http://schemas.microsoft.com/office/word/2010/wordprocessingCanvas" xmlns:mc="http://schemas.openxmlformats.org/markup-compatibility/2006" xmlns:o="urn:schemas-microsoft-com:office:office" xmlns:r="http://schemas.openxmlformats.org/officeDocument/2006/relationships" xmlns:m="http://schemas.openxmlformats.org/officeDocument/2006/math" xmlns:v="urn:schemas-microsoft-com:vml" xmlns:wp14="http://schemas.microsoft.com/office/word/2010/wordprocessingDrawing" xmlns:wp="http://schemas.openxmlformats.org/drawingml/2006/wordprocessingDrawing" xmlns:w10="urn:schemas-microsoft-com:office:word" xmlns:w="http://schemas.openxmlformats.org/wordprocessingml/2006/main" xmlns:w14="http://schemas.microsoft.com/office/word/2010/wordml" xmlns:w15="http://schemas.microsoft.com/office/word/2012/wordml" xmlns:wpg="http://schemas.microsoft.com/office/word/2010/wordprocessingGroup" xmlns:wpi="http://schemas.microsoft.com/office/word/2010/wordprocessingInk" xmlns:wne="http://schemas.microsoft.com/office/word/2006/wordml" xmlns:wps="http://schemas.microsoft.com/office/word/2010/wordprocessingShape" mc:Ignorable="w14 w15 wp14">
+<w:hdr xmlns:wpc="http://schemas.microsoft.com/office/word/2010/wordprocessingCanvas" xmlns:cx="http://schemas.microsoft.com/office/drawing/2014/chartex" xmlns:cx1="http://schemas.microsoft.com/office/drawing/2015/9/8/chartex" xmlns:cx2="http://schemas.microsoft.com/office/drawing/2015/10/21/chartex" xmlns:cx3="http://schemas.microsoft.com/office/drawing/2016/5/9/chartex" xmlns:cx4="http://schemas.microsoft.com/office/drawing/2016/5/10/chartex" xmlns:cx5="http://schemas.microsoft.com/office/drawing/2016/5/11/chartex" xmlns:cx6="http://schemas.microsoft.com/office/drawing/2016/5/12/chartex" xmlns:cx7="http://schemas.microsoft.com/office/drawing/2016/5/13/chartex" xmlns:cx8="http://schemas.microsoft.com/office/drawing/2016/5/14/chartex" xmlns:mc="http://schemas.openxmlformats.org/markup-compatibility/2006" xmlns:aink="http://schemas.microsoft.com/office/drawing/2016/ink" xmlns:am3d="http://schemas.microsoft.com/office/drawing/2017/model3d" xmlns:o="urn:schemas-microsoft-com:office:office" xmlns:r="http://schemas.openxmlformats.org/officeDocument/2006/relationships" xmlns:m="http://schemas.openxmlformats.org/officeDocument/2006/math" xmlns:v="urn:schemas-microsoft-com:vml" xmlns:wp14="http://schemas.microsoft.com/office/word/2010/wordprocessingDrawing" xmlns:wp="http://schemas.openxmlformats.org/drawingml/2006/wordprocessingDrawing" xmlns:w10="urn:schemas-microsoft-com:office:word" xmlns:w="http://schemas.openxmlformats.org/wordprocessingml/2006/main" xmlns:w14="http://schemas.microsoft.com/office/word/2010/wordml" xmlns:w15="http://schemas.microsoft.com/office/word/2012/wordml" xmlns:w16cid="http://schemas.microsoft.com/office/word/2016/wordml/cid" xmlns:w16se="http://schemas.microsoft.com/office/word/2015/wordml/symex" xmlns:wpg="http://schemas.microsoft.com/office/word/2010/wordprocessingGroup" xmlns:wpi="http://schemas.microsoft.com/office/word/2010/wordprocessingInk" xmlns:wne="http://schemas.microsoft.com/office/word/2006/wordml" xmlns:wps="http://schemas.microsoft.com/office/word/2010/wordprocessingShape" mc:Ignorable="w14 w15 w16se w16cid wp14">
   <w:p>
     <w:r>
       <w:rPr>
@@ -276,7 +266,7 @@
 </file>
 
 <file path=word/styles.xml><?xml version="1.0" encoding="utf-8"?>
-<w:styles xmlns:mc="http://schemas.openxmlformats.org/markup-compatibility/2006" xmlns:r="http://schemas.openxmlformats.org/officeDocument/2006/relationships" xmlns:w="http://schemas.openxmlformats.org/wordprocessingml/2006/main" xmlns:w14="http://schemas.microsoft.com/office/word/2010/wordml" xmlns:w15="http://schemas.microsoft.com/office/word/2012/wordml" mc:Ignorable="w14 w15">
+<w:styles xmlns:mc="http://schemas.openxmlformats.org/markup-compatibility/2006" xmlns:r="http://schemas.openxmlformats.org/officeDocument/2006/relationships" xmlns:w="http://schemas.openxmlformats.org/wordprocessingml/2006/main" xmlns:w14="http://schemas.microsoft.com/office/word/2010/wordml" xmlns:w15="http://schemas.microsoft.com/office/word/2012/wordml" xmlns:w16cid="http://schemas.microsoft.com/office/word/2016/wordml/cid" xmlns:w16se="http://schemas.microsoft.com/office/word/2015/wordml/symex" mc:Ignorable="w14 w15 w16se w16cid">
   <w:docDefaults>
     <w:rPrDefault>
       <w:rPr>
@@ -292,7 +282,7 @@
       </w:pPr>
     </w:pPrDefault>
   </w:docDefaults>
-  <w:latentStyles w:defLockedState="0" w:defUIPriority="99" w:defSemiHidden="0" w:defUnhideWhenUsed="0" w:defQFormat="0" w:count="371">
+  <w:latentStyles w:defLockedState="0" w:defUIPriority="99" w:defSemiHidden="0" w:defUnhideWhenUsed="0" w:defQFormat="0" w:count="375">
     <w:lsdException w:name="Normal" w:uiPriority="0" w:qFormat="1"/>
     <w:lsdException w:name="heading 1" w:uiPriority="9" w:qFormat="1"/>
     <w:lsdException w:name="heading 2" w:semiHidden="1" w:uiPriority="9" w:unhideWhenUsed="1" w:qFormat="1"/>
@@ -398,7 +388,6 @@
     <w:lsdException w:name="HTML Sample" w:semiHidden="1" w:unhideWhenUsed="1"/>
     <w:lsdException w:name="HTML Typewriter" w:semiHidden="1" w:unhideWhenUsed="1"/>
     <w:lsdException w:name="HTML Variable" w:semiHidden="1" w:unhideWhenUsed="1"/>
-    <w:lsdException w:name="Normal Table" w:semiHidden="1" w:unhideWhenUsed="1"/>
     <w:lsdException w:name="annotation subject" w:semiHidden="1" w:unhideWhenUsed="1"/>
     <w:lsdException w:name="No List" w:semiHidden="1" w:unhideWhenUsed="1"/>
     <w:lsdException w:name="Outline List 1" w:semiHidden="1" w:unhideWhenUsed="1"/>
@@ -442,10 +431,8 @@
     <w:lsdException w:name="Table Elegant" w:semiHidden="1" w:unhideWhenUsed="1"/>
     <w:lsdException w:name="Table Professional" w:semiHidden="1" w:unhideWhenUsed="1"/>
     <w:lsdException w:name="Table Subtle 1" w:semiHidden="1" w:unhideWhenUsed="1"/>
-    <w:lsdException w:name="Table Subtle 2" w:semiHidden="1" w:unhideWhenUsed="1"/>
     <w:lsdException w:name="Table Web 1" w:semiHidden="1" w:unhideWhenUsed="1"/>
     <w:lsdException w:name="Table Web 2" w:semiHidden="1" w:unhideWhenUsed="1"/>
-    <w:lsdException w:name="Table Web 3" w:semiHidden="1" w:unhideWhenUsed="1"/>
     <w:lsdException w:name="Balloon Text" w:semiHidden="1" w:unhideWhenUsed="1"/>
     <w:lsdException w:name="Table Grid" w:uiPriority="39"/>
     <w:lsdException w:name="Table Theme" w:semiHidden="1" w:unhideWhenUsed="1"/>
@@ -664,6 +651,10 @@
     <w:lsdException w:name="List Table 5 Dark Accent 6" w:uiPriority="50"/>
     <w:lsdException w:name="List Table 6 Colorful Accent 6" w:uiPriority="51"/>
     <w:lsdException w:name="List Table 7 Colorful Accent 6" w:uiPriority="52"/>
+    <w:lsdException w:name="Mention" w:semiHidden="1" w:unhideWhenUsed="1"/>
+    <w:lsdException w:name="Smart Hyperlink" w:semiHidden="1" w:unhideWhenUsed="1"/>
+    <w:lsdException w:name="Hashtag" w:semiHidden="1" w:unhideWhenUsed="1"/>
+    <w:lsdException w:name="Unresolved Mention" w:semiHidden="1" w:unhideWhenUsed="1"/>
   </w:latentStyles>
   <w:style w:type="paragraph" w:default="1" w:styleId="Normal">
     <w:name w:val="Normal"/>
@@ -1009,7 +1000,7 @@
 </file>
 
 <file path=customXml/itemProps1.xml><?xml version="1.0" encoding="utf-8"?>
-<ds:datastoreItem xmlns:ds="http://schemas.openxmlformats.org/officeDocument/2006/customXml" ds:itemID="{5F475241-583E-4C4B-8D44-7C8BEEBB4C04}">
+<ds:datastoreItem xmlns:ds="http://schemas.openxmlformats.org/officeDocument/2006/customXml" ds:itemID="{309E2186-2F04-440E-AD7A-3A3DBE1A7CCB}">
   <ds:schemaRefs>
     <ds:schemaRef ds:uri="http://schemas.openxmlformats.org/officeDocument/2006/bibliography"/>
   </ds:schemaRefs>

</xml_diff>

<commit_message>
ALT_05 Modelo de Use Case e Refinamento do Diagrama de Classes
</commit_message>
<xml_diff>
--- a/03. Modelo de Use Case/Modelo de Use Case.docx
+++ b/03. Modelo de Use Case/Modelo de Use Case.docx
@@ -3,8 +3,11 @@
 <w:document xmlns:wpc="http://schemas.microsoft.com/office/word/2010/wordprocessingCanvas" xmlns:cx="http://schemas.microsoft.com/office/drawing/2014/chartex" xmlns:cx1="http://schemas.microsoft.com/office/drawing/2015/9/8/chartex" xmlns:cx2="http://schemas.microsoft.com/office/drawing/2015/10/21/chartex" xmlns:cx3="http://schemas.microsoft.com/office/drawing/2016/5/9/chartex" xmlns:cx4="http://schemas.microsoft.com/office/drawing/2016/5/10/chartex" xmlns:cx5="http://schemas.microsoft.com/office/drawing/2016/5/11/chartex" xmlns:cx6="http://schemas.microsoft.com/office/drawing/2016/5/12/chartex" xmlns:cx7="http://schemas.microsoft.com/office/drawing/2016/5/13/chartex" xmlns:cx8="http://schemas.microsoft.com/office/drawing/2016/5/14/chartex" xmlns:mc="http://schemas.openxmlformats.org/markup-compatibility/2006" xmlns:aink="http://schemas.microsoft.com/office/drawing/2016/ink" xmlns:am3d="http://schemas.microsoft.com/office/drawing/2017/model3d" xmlns:o="urn:schemas-microsoft-com:office:office" xmlns:r="http://schemas.openxmlformats.org/officeDocument/2006/relationships" xmlns:m="http://schemas.openxmlformats.org/officeDocument/2006/math" xmlns:v="urn:schemas-microsoft-com:vml" xmlns:wp14="http://schemas.microsoft.com/office/word/2010/wordprocessingDrawing" xmlns:wp="http://schemas.openxmlformats.org/drawingml/2006/wordprocessingDrawing" xmlns:w10="urn:schemas-microsoft-com:office:word" xmlns:w="http://schemas.openxmlformats.org/wordprocessingml/2006/main" xmlns:w14="http://schemas.microsoft.com/office/word/2010/wordml" xmlns:w15="http://schemas.microsoft.com/office/word/2012/wordml" xmlns:w16cid="http://schemas.microsoft.com/office/word/2016/wordml/cid" xmlns:w16se="http://schemas.microsoft.com/office/word/2015/wordml/symex" xmlns:wpg="http://schemas.microsoft.com/office/word/2010/wordprocessingGroup" xmlns:wpi="http://schemas.microsoft.com/office/word/2010/wordprocessingInk" xmlns:wne="http://schemas.microsoft.com/office/word/2006/wordml" xmlns:wps="http://schemas.microsoft.com/office/word/2010/wordprocessingShape" mc:Ignorable="w14 w15 w16se w16cid wp14">
   <w:body>
     <w:p>
-      <w:bookmarkStart w:id="0" w:name="_GoBack"/>
-      <w:bookmarkEnd w:id="0"/>
+      <w:pPr>
+        <w:rPr>
+          <w:noProof/>
+        </w:rPr>
+      </w:pPr>
       <w:r>
         <w:rPr>
           <w:noProof/>
@@ -13,15 +16,15 @@
           <wp:anchor distT="0" distB="0" distL="114300" distR="114300" simplePos="0" relativeHeight="251658240" behindDoc="0" locked="0" layoutInCell="1" allowOverlap="1">
             <wp:simplePos x="0" y="0"/>
             <wp:positionH relativeFrom="margin">
-              <wp:align>center</wp:align>
+              <wp:posOffset>-503288</wp:posOffset>
             </wp:positionH>
             <wp:positionV relativeFrom="paragraph">
-              <wp:posOffset>-158115</wp:posOffset>
+              <wp:posOffset>24258</wp:posOffset>
             </wp:positionV>
-            <wp:extent cx="6461760" cy="8973031"/>
-            <wp:effectExtent l="0" t="0" r="0" b="0"/>
+            <wp:extent cx="6546796" cy="8756494"/>
+            <wp:effectExtent l="0" t="0" r="6985" b="6985"/>
             <wp:wrapNone/>
-            <wp:docPr id="2" name="Imagem 2" descr="Uma imagem contendo texto, mapa&#10;&#10;Descrição gerada com muito alta confiança"/>
+            <wp:docPr id="3" name="Imagem 3" descr="Uma imagem contendo mapa, texto&#10;&#10;Descrição gerada com muito alta confiança"/>
             <wp:cNvGraphicFramePr>
               <a:graphicFrameLocks xmlns:a="http://schemas.openxmlformats.org/drawingml/2006/main" noChangeAspect="1"/>
             </wp:cNvGraphicFramePr>
@@ -29,7 +32,7 @@
               <a:graphicData uri="http://schemas.openxmlformats.org/drawingml/2006/picture">
                 <pic:pic xmlns:pic="http://schemas.openxmlformats.org/drawingml/2006/picture">
                   <pic:nvPicPr>
-                    <pic:cNvPr id="2" name="Diagrama de Use Case-1.jpg"/>
+                    <pic:cNvPr id="3" name="Diagrama de Use CASE-1.jpg"/>
                     <pic:cNvPicPr/>
                   </pic:nvPicPr>
                   <pic:blipFill rotWithShape="1">
@@ -40,13 +43,13 @@
                         </a:ext>
                       </a:extLst>
                     </a:blip>
-                    <a:srcRect l="6258" t="5841" r="6123" b="8121"/>
+                    <a:srcRect l="8253" t="7648" r="9911" b="14952"/>
                     <a:stretch/>
                   </pic:blipFill>
                   <pic:spPr bwMode="auto">
                     <a:xfrm>
                       <a:off x="0" y="0"/>
-                      <a:ext cx="6461760" cy="8973031"/>
+                      <a:ext cx="6546796" cy="8756494"/>
                     </a:xfrm>
                     <a:prstGeom prst="rect">
                       <a:avLst/>
@@ -72,6 +75,10 @@
           </wp:anchor>
         </w:drawing>
       </w:r>
+    </w:p>
+    <w:p>
+      <w:bookmarkStart w:id="0" w:name="_GoBack"/>
+      <w:bookmarkEnd w:id="0"/>
     </w:p>
     <w:sectPr>
       <w:headerReference w:type="default" r:id="rId8"/>
@@ -388,6 +395,7 @@
     <w:lsdException w:name="HTML Sample" w:semiHidden="1" w:unhideWhenUsed="1"/>
     <w:lsdException w:name="HTML Typewriter" w:semiHidden="1" w:unhideWhenUsed="1"/>
     <w:lsdException w:name="HTML Variable" w:semiHidden="1" w:unhideWhenUsed="1"/>
+    <w:lsdException w:name="Normal Table" w:semiHidden="1" w:unhideWhenUsed="1"/>
     <w:lsdException w:name="annotation subject" w:semiHidden="1" w:unhideWhenUsed="1"/>
     <w:lsdException w:name="No List" w:semiHidden="1" w:unhideWhenUsed="1"/>
     <w:lsdException w:name="Outline List 1" w:semiHidden="1" w:unhideWhenUsed="1"/>
@@ -431,8 +439,10 @@
     <w:lsdException w:name="Table Elegant" w:semiHidden="1" w:unhideWhenUsed="1"/>
     <w:lsdException w:name="Table Professional" w:semiHidden="1" w:unhideWhenUsed="1"/>
     <w:lsdException w:name="Table Subtle 1" w:semiHidden="1" w:unhideWhenUsed="1"/>
+    <w:lsdException w:name="Table Subtle 2" w:semiHidden="1" w:unhideWhenUsed="1"/>
     <w:lsdException w:name="Table Web 1" w:semiHidden="1" w:unhideWhenUsed="1"/>
     <w:lsdException w:name="Table Web 2" w:semiHidden="1" w:unhideWhenUsed="1"/>
+    <w:lsdException w:name="Table Web 3" w:semiHidden="1" w:unhideWhenUsed="1"/>
     <w:lsdException w:name="Balloon Text" w:semiHidden="1" w:unhideWhenUsed="1"/>
     <w:lsdException w:name="Table Grid" w:uiPriority="39"/>
     <w:lsdException w:name="Table Theme" w:semiHidden="1" w:unhideWhenUsed="1"/>
@@ -1000,7 +1010,7 @@
 </file>
 
 <file path=customXml/itemProps1.xml><?xml version="1.0" encoding="utf-8"?>
-<ds:datastoreItem xmlns:ds="http://schemas.openxmlformats.org/officeDocument/2006/customXml" ds:itemID="{309E2186-2F04-440E-AD7A-3A3DBE1A7CCB}">
+<ds:datastoreItem xmlns:ds="http://schemas.openxmlformats.org/officeDocument/2006/customXml" ds:itemID="{F7BEC398-D54F-4C27-8D3D-9BC0A3A66B4B}">
   <ds:schemaRefs>
     <ds:schemaRef ds:uri="http://schemas.openxmlformats.org/officeDocument/2006/bibliography"/>
   </ds:schemaRefs>

</xml_diff>